<commit_message>
Part 1: Classifier Proposal #1: Updated readme with project breakdown
</commit_message>
<xml_diff>
--- a/Proposal/Assignment3_Part1_KeertikumarKubareea_AryanLaxmanSirohi.docx
+++ b/Proposal/Assignment3_Part1_KeertikumarKubareea_AryanLaxmanSirohi.docx
@@ -505,6 +505,27 @@
         </w:rPr>
         <w:lastRenderedPageBreak/>
         <w:t>INTRODUCTION</w:t>
+      </w:r>
+    </w:p>
+    <w:p>
+      <w:pPr>
+        <w:rPr>
+          <w:rFonts w:ascii="Arial" w:hAnsi="Arial" w:cs="Arial"/>
+          <w:b/>
+          <w:bCs/>
+          <w:sz w:val="28"/>
+          <w:szCs w:val="28"/>
+        </w:rPr>
+      </w:pPr>
+      <w:r>
+        <w:rPr>
+          <w:rFonts w:ascii="Arial" w:hAnsi="Arial" w:cs="Arial"/>
+          <w:b/>
+          <w:bCs/>
+          <w:sz w:val="28"/>
+          <w:szCs w:val="28"/>
+        </w:rPr>
+        <w:t>damn</w:t>
       </w:r>
     </w:p>
     <w:p>

</xml_diff>

<commit_message>
Part 1: Classifier Proposal #1: Dataset uploaded. Proposal drafted and visualized in Jupyter Notebook
</commit_message>
<xml_diff>
--- a/Proposal/Assignment3_Part1_KeertikumarKubareea_AryanLaxmanSirohi.docx
+++ b/Proposal/Assignment3_Part1_KeertikumarKubareea_AryanLaxmanSirohi.docx
@@ -477,7 +477,6 @@
     </w:p>
     <w:p>
       <w:pPr>
-        <w:jc w:val="center"/>
         <w:rPr>
           <w:rFonts w:ascii="Arial" w:hAnsi="Arial" w:cs="Arial"/>
           <w:sz w:val="32"/>
@@ -511,13 +510,28 @@
       <w:pPr>
         <w:rPr>
           <w:rFonts w:ascii="Arial" w:hAnsi="Arial" w:cs="Arial"/>
+        </w:rPr>
+      </w:pPr>
+      <w:r>
+        <w:rPr>
+          <w:rFonts w:ascii="Arial" w:hAnsi="Arial" w:cs="Arial"/>
+        </w:rPr>
+        <w:t>The title of today’s exploration is a ‘Musical classifier’. This proposal outlines an initial exploration of the GTZAN dataset [1] and a plan to develop a potentially robust musical genre classifier using transfer learning techniques. This proposal touches on the following areas: the dataset, model architecture, references for the research done and some dataset exploration in the appendix. We wish you a good read.</w:t>
+      </w:r>
+    </w:p>
+    <w:p>
+      <w:pPr>
+        <w:rPr>
+          <w:rFonts w:ascii="Arial" w:hAnsi="Arial" w:cs="Arial"/>
           <w:b/>
           <w:bCs/>
           <w:sz w:val="28"/>
           <w:szCs w:val="28"/>
         </w:rPr>
       </w:pPr>
-      <w:r>
+    </w:p>
+    <w:p>
+      <w:pPr>
         <w:rPr>
           <w:rFonts w:ascii="Arial" w:hAnsi="Arial" w:cs="Arial"/>
           <w:b/>
@@ -525,11 +539,8 @@
           <w:sz w:val="28"/>
           <w:szCs w:val="28"/>
         </w:rPr>
-        <w:t>damn</w:t>
-      </w:r>
-    </w:p>
-    <w:p>
-      <w:pPr>
+      </w:pPr>
+      <w:r>
         <w:rPr>
           <w:rFonts w:ascii="Arial" w:hAnsi="Arial" w:cs="Arial"/>
           <w:b/>
@@ -537,7 +548,39 @@
           <w:sz w:val="28"/>
           <w:szCs w:val="28"/>
         </w:rPr>
-      </w:pPr>
+        <w:t>THE DATASET</w:t>
+      </w:r>
+    </w:p>
+    <w:p>
+      <w:pPr>
+        <w:rPr>
+          <w:rFonts w:ascii="Arial" w:hAnsi="Arial" w:cs="Arial"/>
+        </w:rPr>
+      </w:pPr>
+      <w:r>
+        <w:rPr>
+          <w:rFonts w:ascii="Arial" w:hAnsi="Arial" w:cs="Arial"/>
+        </w:rPr>
+        <w:t xml:space="preserve">The dataset that will be used is the GTZAN dataset [1], loaded onto Google Drive (PATH=’drive/genres_original’). This dataset comprises audio files across multiple genres (rock, blues, classical, country, disco, hip-hop, jazz, metal, pop, and reggae). Through our initial exploration of the dataset in </w:t>
+      </w:r>
+      <w:r>
+        <w:rPr>
+          <w:rFonts w:ascii="Arial" w:hAnsi="Arial" w:cs="Arial"/>
+        </w:rPr>
+        <w:t>a Jupyter Notebook, we have collectively concluded that</w:t>
+      </w:r>
+      <w:r>
+        <w:rPr>
+          <w:rFonts w:ascii="Arial" w:hAnsi="Arial" w:cs="Arial"/>
+        </w:rPr>
+        <w:t xml:space="preserve"> the dataset is balanced</w:t>
+      </w:r>
+      <w:r>
+        <w:rPr>
+          <w:rFonts w:ascii="Arial" w:hAnsi="Arial" w:cs="Arial"/>
+        </w:rPr>
+        <w:t xml:space="preserve"> [1, Appendix]. Each genre folder inside the dataset contains 100 samples of WAV sound signals. </w:t>
+      </w:r>
     </w:p>
     <w:p>
       <w:pPr>
@@ -549,7 +592,9 @@
           <w:szCs w:val="28"/>
         </w:rPr>
       </w:pPr>
-      <w:r>
+    </w:p>
+    <w:p>
+      <w:pPr>
         <w:rPr>
           <w:rFonts w:ascii="Arial" w:hAnsi="Arial" w:cs="Arial"/>
           <w:b/>
@@ -557,11 +602,8 @@
           <w:sz w:val="28"/>
           <w:szCs w:val="28"/>
         </w:rPr>
-        <w:t>THE DATASET</w:t>
-      </w:r>
-    </w:p>
-    <w:p>
-      <w:pPr>
+      </w:pPr>
+      <w:r>
         <w:rPr>
           <w:rFonts w:ascii="Arial" w:hAnsi="Arial" w:cs="Arial"/>
           <w:b/>
@@ -569,6 +611,249 @@
           <w:sz w:val="28"/>
           <w:szCs w:val="28"/>
         </w:rPr>
+        <w:t>MODEL ARCHITECTURE</w:t>
+      </w:r>
+    </w:p>
+    <w:p>
+      <w:pPr>
+        <w:pStyle w:val="ListParagraph"/>
+        <w:numPr>
+          <w:ilvl w:val="0"/>
+          <w:numId w:val="3"/>
+        </w:numPr>
+        <w:rPr>
+          <w:rFonts w:ascii="Arial" w:hAnsi="Arial" w:cs="Arial"/>
+        </w:rPr>
+      </w:pPr>
+      <w:r>
+        <w:rPr>
+          <w:rFonts w:ascii="Arial" w:hAnsi="Arial" w:cs="Arial"/>
+        </w:rPr>
+        <w:t xml:space="preserve">The data has been preprocessed using SciPy for feature extraction. </w:t>
+      </w:r>
+      <w:r>
+        <w:rPr>
+          <w:rFonts w:ascii="Arial" w:hAnsi="Arial" w:cs="Arial"/>
+        </w:rPr>
+        <w:t xml:space="preserve">This preprocessing is temporary for part 1 to only create a data frame to ease the visualization of the data and check whether the sample counts are balanced from each genre. </w:t>
+      </w:r>
+    </w:p>
+    <w:p>
+      <w:pPr>
+        <w:pStyle w:val="ListParagraph"/>
+        <w:numPr>
+          <w:ilvl w:val="0"/>
+          <w:numId w:val="3"/>
+        </w:numPr>
+        <w:rPr>
+          <w:rFonts w:ascii="Arial" w:hAnsi="Arial" w:cs="Arial"/>
+        </w:rPr>
+      </w:pPr>
+      <w:r>
+        <w:rPr>
+          <w:rFonts w:ascii="Arial" w:hAnsi="Arial" w:cs="Arial"/>
+        </w:rPr>
+        <w:t xml:space="preserve">Future preprocessing will meet the input requirements of YAMNet from the TensorFlow framework. </w:t>
+      </w:r>
+      <w:r>
+        <w:rPr>
+          <w:rFonts w:ascii="Arial" w:hAnsi="Arial" w:cs="Arial"/>
+        </w:rPr>
+        <w:t xml:space="preserve">The baseline YAMNet model will be used to extract embeddings from the audio waveforms. </w:t>
+      </w:r>
+    </w:p>
+    <w:p>
+      <w:pPr>
+        <w:pStyle w:val="ListParagraph"/>
+        <w:numPr>
+          <w:ilvl w:val="0"/>
+          <w:numId w:val="3"/>
+        </w:numPr>
+        <w:rPr>
+          <w:rFonts w:ascii="Arial" w:hAnsi="Arial" w:cs="Arial"/>
+        </w:rPr>
+      </w:pPr>
+      <w:r>
+        <w:rPr>
+          <w:rFonts w:ascii="Arial" w:hAnsi="Arial" w:cs="Arial"/>
+        </w:rPr>
+        <w:t xml:space="preserve">The panda data frame has already been created in this initial exploration (please view the uploaded Jupyter notebook). This data frame will be partitioned into training, validation, and test sets accordingly. We will be doing a 70-15-15 split. 70 samples will used for training, 15 for validation and 15 in the test set. </w:t>
+      </w:r>
+    </w:p>
+    <w:p>
+      <w:pPr>
+        <w:pStyle w:val="ListParagraph"/>
+        <w:numPr>
+          <w:ilvl w:val="0"/>
+          <w:numId w:val="3"/>
+        </w:numPr>
+        <w:rPr>
+          <w:rFonts w:ascii="Arial" w:hAnsi="Arial" w:cs="Arial"/>
+        </w:rPr>
+      </w:pPr>
+      <w:r>
+        <w:rPr>
+          <w:rFonts w:ascii="Arial" w:hAnsi="Arial" w:cs="Arial"/>
+        </w:rPr>
+        <w:t>To perform transfer learning, based on research [2], we found that the</w:t>
+      </w:r>
+      <w:r>
+        <w:rPr>
+          <w:rFonts w:ascii="Arial" w:hAnsi="Arial" w:cs="Arial"/>
+        </w:rPr>
+        <w:t xml:space="preserve"> YAMNet model is pre-trained on a large audio dataset. This will be used as a feature extractor. The embeddings will be used as input features for a shallow classifier. </w:t>
+      </w:r>
+    </w:p>
+    <w:p>
+      <w:pPr>
+        <w:pStyle w:val="ListParagraph"/>
+        <w:numPr>
+          <w:ilvl w:val="0"/>
+          <w:numId w:val="3"/>
+        </w:numPr>
+        <w:rPr>
+          <w:rFonts w:ascii="Arial" w:hAnsi="Arial" w:cs="Arial"/>
+        </w:rPr>
+      </w:pPr>
+      <w:r>
+        <w:rPr>
+          <w:rFonts w:ascii="Arial" w:hAnsi="Arial" w:cs="Arial"/>
+        </w:rPr>
+        <w:t xml:space="preserve">A simple classifier model will be trained and fine-tuned on top of the YAMNet baseline. The training will be done on the embeddings for genre classification. </w:t>
+      </w:r>
+    </w:p>
+    <w:p>
+      <w:pPr>
+        <w:pStyle w:val="ListParagraph"/>
+        <w:numPr>
+          <w:ilvl w:val="0"/>
+          <w:numId w:val="3"/>
+        </w:numPr>
+        <w:rPr>
+          <w:rFonts w:ascii="Arial" w:hAnsi="Arial" w:cs="Arial"/>
+        </w:rPr>
+      </w:pPr>
+      <w:r>
+        <w:rPr>
+          <w:rFonts w:ascii="Arial" w:hAnsi="Arial" w:cs="Arial"/>
+        </w:rPr>
+        <w:t xml:space="preserve">Hyperparameters like learning rate and batch size will be defined and optimized using techniques like grid search or random search on the validation set. </w:t>
+      </w:r>
+    </w:p>
+    <w:p>
+      <w:pPr>
+        <w:pStyle w:val="ListParagraph"/>
+        <w:numPr>
+          <w:ilvl w:val="0"/>
+          <w:numId w:val="3"/>
+        </w:numPr>
+        <w:rPr>
+          <w:rFonts w:ascii="Arial" w:hAnsi="Arial" w:cs="Arial"/>
+        </w:rPr>
+      </w:pPr>
+      <w:r>
+        <w:rPr>
+          <w:rFonts w:ascii="Arial" w:hAnsi="Arial" w:cs="Arial"/>
+        </w:rPr>
+        <w:t>A categorical cross-entropy loss function</w:t>
+      </w:r>
+      <w:r>
+        <w:rPr>
+          <w:rFonts w:ascii="Arial" w:hAnsi="Arial" w:cs="Arial"/>
+        </w:rPr>
+        <w:t xml:space="preserve"> (or another)</w:t>
+      </w:r>
+      <w:r>
+        <w:rPr>
+          <w:rFonts w:ascii="Arial" w:hAnsi="Arial" w:cs="Arial"/>
+        </w:rPr>
+        <w:t xml:space="preserve"> may be defined. </w:t>
+      </w:r>
+    </w:p>
+    <w:p>
+      <w:pPr>
+        <w:pStyle w:val="ListParagraph"/>
+        <w:numPr>
+          <w:ilvl w:val="0"/>
+          <w:numId w:val="3"/>
+        </w:numPr>
+        <w:rPr>
+          <w:rFonts w:ascii="Arial" w:hAnsi="Arial" w:cs="Arial"/>
+        </w:rPr>
+      </w:pPr>
+      <w:r>
+        <w:rPr>
+          <w:rFonts w:ascii="Arial" w:hAnsi="Arial" w:cs="Arial"/>
+        </w:rPr>
+        <w:t>Regarding evaluatio</w:t>
+      </w:r>
+      <w:r>
+        <w:rPr>
+          <w:rFonts w:ascii="Arial" w:hAnsi="Arial" w:cs="Arial"/>
+        </w:rPr>
+        <w:t>n</w:t>
+      </w:r>
+      <w:r>
+        <w:rPr>
+          <w:rFonts w:ascii="Arial" w:hAnsi="Arial" w:cs="Arial"/>
+        </w:rPr>
+        <w:t xml:space="preserve">, model performance will be assessed using metrics such as accuracy, precision, F1-Score, and recall. Tuning may be carried out to optimize performance </w:t>
+      </w:r>
+      <w:r>
+        <w:rPr>
+          <w:rFonts w:ascii="Arial" w:hAnsi="Arial" w:cs="Arial"/>
+        </w:rPr>
+        <w:t xml:space="preserve">further. </w:t>
+      </w:r>
+    </w:p>
+    <w:p>
+      <w:pPr>
+        <w:ind w:left="360"/>
+        <w:rPr>
+          <w:rFonts w:ascii="Arial" w:hAnsi="Arial" w:cs="Arial"/>
+        </w:rPr>
+      </w:pPr>
+    </w:p>
+    <w:p>
+      <w:pPr>
+        <w:ind w:left="360"/>
+        <w:rPr>
+          <w:rFonts w:ascii="Arial" w:hAnsi="Arial" w:cs="Arial"/>
+        </w:rPr>
+      </w:pPr>
+      <w:r>
+        <w:rPr>
+          <w:rFonts w:ascii="Arial" w:hAnsi="Arial" w:cs="Arial"/>
+        </w:rPr>
+        <w:t>As compared to a pre-trained YAMNet model, a fine-tuned classifier will be expected to have enhanced performance tailored to the musical genre classification.</w:t>
+      </w:r>
+    </w:p>
+    <w:p>
+      <w:pPr>
+        <w:rPr>
+          <w:rFonts w:ascii="Arial" w:hAnsi="Arial" w:cs="Arial"/>
+        </w:rPr>
+      </w:pPr>
+    </w:p>
+    <w:p>
+      <w:pPr>
+        <w:rPr>
+          <w:rFonts w:ascii="Arial" w:hAnsi="Arial" w:cs="Arial"/>
+        </w:rPr>
+      </w:pPr>
+    </w:p>
+    <w:p>
+      <w:pPr>
+        <w:rPr>
+          <w:rFonts w:ascii="Arial" w:hAnsi="Arial" w:cs="Arial"/>
+        </w:rPr>
+      </w:pPr>
+    </w:p>
+    <w:p>
+      <w:pPr>
+        <w:rPr>
+          <w:rFonts w:ascii="Arial" w:hAnsi="Arial" w:cs="Arial"/>
+        </w:rPr>
       </w:pPr>
     </w:p>
     <w:p>
@@ -589,8 +874,67 @@
           <w:sz w:val="28"/>
           <w:szCs w:val="28"/>
         </w:rPr>
-        <w:t>MODEL ARCHITECTURE</w:t>
-      </w:r>
+        <w:lastRenderedPageBreak/>
+        <w:t>REFERENCE</w:t>
+      </w:r>
+    </w:p>
+    <w:p>
+      <w:pPr>
+        <w:rPr>
+          <w:rFonts w:ascii="Arial" w:hAnsi="Arial" w:cs="Arial"/>
+        </w:rPr>
+      </w:pPr>
+      <w:r>
+        <w:rPr>
+          <w:rFonts w:ascii="Arial" w:hAnsi="Arial" w:cs="Arial"/>
+        </w:rPr>
+        <w:t xml:space="preserve">[1] GTZAN dataset. Found Online on Kaggle. Online: </w:t>
+      </w:r>
+      <w:hyperlink r:id="rId5" w:history="1">
+        <w:r>
+          <w:rPr>
+            <w:rStyle w:val="Hyperlink"/>
+            <w:rFonts w:ascii="Arial" w:hAnsi="Arial" w:cs="Arial"/>
+          </w:rPr>
+          <w:t>https://www.kaggle.com/datasets/andradaolteanu/gtzan-dataset-music-genre-classification/code</w:t>
+        </w:r>
+      </w:hyperlink>
+    </w:p>
+    <w:p>
+      <w:pPr>
+        <w:rPr>
+          <w:rFonts w:ascii="Arial" w:hAnsi="Arial" w:cs="Arial"/>
+        </w:rPr>
+      </w:pPr>
+      <w:r>
+        <w:rPr>
+          <w:rFonts w:ascii="Arial" w:hAnsi="Arial" w:cs="Arial"/>
+        </w:rPr>
+        <w:t xml:space="preserve">[2] TensorFlow: Transfer learning with YAMNet for sound classification. Online: </w:t>
+      </w:r>
+      <w:hyperlink r:id="rId6" w:history="1">
+        <w:r>
+          <w:rPr>
+            <w:rStyle w:val="Hyperlink"/>
+            <w:rFonts w:ascii="Arial" w:hAnsi="Arial" w:cs="Arial"/>
+          </w:rPr>
+          <w:t>https://www.tensorflow.org/tutorials/audio/transfer_learning_audio</w:t>
+        </w:r>
+      </w:hyperlink>
+    </w:p>
+    <w:p>
+      <w:pPr>
+        <w:rPr>
+          <w:rFonts w:ascii="Arial" w:hAnsi="Arial" w:cs="Arial"/>
+        </w:rPr>
+      </w:pPr>
+    </w:p>
+    <w:p>
+      <w:pPr>
+        <w:rPr>
+          <w:rFonts w:ascii="Arial" w:hAnsi="Arial" w:cs="Arial"/>
+        </w:rPr>
+      </w:pPr>
     </w:p>
     <w:p>
       <w:pPr>
@@ -621,39 +965,105 @@
           <w:sz w:val="28"/>
           <w:szCs w:val="28"/>
         </w:rPr>
-        <w:t>REFERENCE</w:t>
-      </w:r>
-    </w:p>
-    <w:p>
-      <w:pPr>
+        <w:t>APPENDIX</w:t>
+      </w:r>
+    </w:p>
+    <w:p>
+      <w:pPr>
+        <w:pStyle w:val="ListParagraph"/>
+        <w:numPr>
+          <w:ilvl w:val="0"/>
+          <w:numId w:val="5"/>
+        </w:numPr>
+        <w:rPr>
+          <w:rFonts w:ascii="Arial" w:hAnsi="Arial" w:cs="Arial"/>
+        </w:rPr>
+      </w:pPr>
+      <w:r>
+        <w:rPr>
+          <w:rFonts w:ascii="Arial" w:hAnsi="Arial" w:cs="Arial"/>
+        </w:rPr>
+        <w:t xml:space="preserve">Chart from the Jupyter Notebook (using matplot library) showing that the sample count is </w:t>
+      </w:r>
+      <w:r>
         <w:rPr>
           <w:rFonts w:ascii="Arial" w:hAnsi="Arial" w:cs="Arial"/>
           <w:b/>
           <w:bCs/>
-          <w:sz w:val="28"/>
-          <w:szCs w:val="28"/>
-        </w:rPr>
-      </w:pPr>
-    </w:p>
-    <w:p>
-      <w:pPr>
-        <w:rPr>
-          <w:rFonts w:ascii="Arial" w:hAnsi="Arial" w:cs="Arial"/>
-          <w:b/>
-          <w:bCs/>
-          <w:sz w:val="28"/>
-          <w:szCs w:val="28"/>
-        </w:rPr>
-      </w:pPr>
-      <w:r>
-        <w:rPr>
-          <w:rFonts w:ascii="Arial" w:hAnsi="Arial" w:cs="Arial"/>
-          <w:b/>
-          <w:bCs/>
-          <w:sz w:val="28"/>
-          <w:szCs w:val="28"/>
-        </w:rPr>
-        <w:t>APPENDIX</w:t>
+        </w:rPr>
+        <w:t>balanced</w:t>
+      </w:r>
+      <w:r>
+        <w:rPr>
+          <w:rFonts w:ascii="Arial" w:hAnsi="Arial" w:cs="Arial"/>
+        </w:rPr>
+        <w:t xml:space="preserve"> across the following genres: </w:t>
+      </w:r>
+      <w:r>
+        <w:rPr>
+          <w:rFonts w:ascii="Arial" w:hAnsi="Arial" w:cs="Arial"/>
+        </w:rPr>
+        <w:t>rock, blues, classical, country, disco, hip-hop, jazz, metal, pop, and reggae</w:t>
+      </w:r>
+      <w:r>
+        <w:rPr>
+          <w:rFonts w:ascii="Arial" w:hAnsi="Arial" w:cs="Arial"/>
+        </w:rPr>
+        <w:t xml:space="preserve">. </w:t>
+      </w:r>
+    </w:p>
+    <w:p>
+      <w:pPr>
+        <w:rPr>
+          <w:rFonts w:ascii="Arial" w:hAnsi="Arial" w:cs="Arial"/>
+        </w:rPr>
+      </w:pPr>
+    </w:p>
+    <w:p>
+      <w:pPr>
+        <w:rPr>
+          <w:rFonts w:ascii="Arial" w:hAnsi="Arial" w:cs="Arial"/>
+        </w:rPr>
+      </w:pPr>
+      <w:r>
+        <w:rPr>
+          <w:rFonts w:ascii="Arial" w:hAnsi="Arial" w:cs="Arial"/>
+        </w:rPr>
+        <w:drawing>
+          <wp:inline distT="0" distB="0" distL="0" distR="0" wp14:anchorId="1EDE00CC" wp14:editId="4C541AFA">
+            <wp:extent cx="5943600" cy="4077970"/>
+            <wp:effectExtent l="0" t="0" r="0" b="0"/>
+            <wp:docPr id="582397903" name="Picture 1" descr="A chart of different colors&#10;&#10;Description automatically generated"/>
+            <wp:cNvGraphicFramePr>
+              <a:graphicFrameLocks xmlns:a="http://schemas.openxmlformats.org/drawingml/2006/main" noChangeAspect="1"/>
+            </wp:cNvGraphicFramePr>
+            <a:graphic xmlns:a="http://schemas.openxmlformats.org/drawingml/2006/main">
+              <a:graphicData uri="http://schemas.openxmlformats.org/drawingml/2006/picture">
+                <pic:pic xmlns:pic="http://schemas.openxmlformats.org/drawingml/2006/picture">
+                  <pic:nvPicPr>
+                    <pic:cNvPr id="582397903" name="Picture 1" descr="A chart of different colors&#10;&#10;Description automatically generated"/>
+                    <pic:cNvPicPr/>
+                  </pic:nvPicPr>
+                  <pic:blipFill>
+                    <a:blip r:embed="rId7"/>
+                    <a:stretch>
+                      <a:fillRect/>
+                    </a:stretch>
+                  </pic:blipFill>
+                  <pic:spPr>
+                    <a:xfrm>
+                      <a:off x="0" y="0"/>
+                      <a:ext cx="5943600" cy="4077970"/>
+                    </a:xfrm>
+                    <a:prstGeom prst="rect">
+                      <a:avLst/>
+                    </a:prstGeom>
+                  </pic:spPr>
+                </pic:pic>
+              </a:graphicData>
+            </a:graphic>
+          </wp:inline>
+        </w:drawing>
       </w:r>
     </w:p>
     <w:sectPr>
@@ -664,6 +1074,615 @@
     </w:sectPr>
   </w:body>
 </w:document>
+</file>
+
+<file path=word/numbering.xml><?xml version="1.0" encoding="utf-8"?>
+<w:numbering xmlns:wpc="http://schemas.microsoft.com/office/word/2010/wordprocessingCanvas" xmlns:cx="http://schemas.microsoft.com/office/drawing/2014/chartex" xmlns:cx1="http://schemas.microsoft.com/office/drawing/2015/9/8/chartex" xmlns:cx2="http://schemas.microsoft.com/office/drawing/2015/10/21/chartex" xmlns:cx3="http://schemas.microsoft.com/office/drawing/2016/5/9/chartex" xmlns:cx4="http://schemas.microsoft.com/office/drawing/2016/5/10/chartex" xmlns:cx5="http://schemas.microsoft.com/office/drawing/2016/5/11/chartex" xmlns:cx6="http://schemas.microsoft.com/office/drawing/2016/5/12/chartex" xmlns:cx7="http://schemas.microsoft.com/office/drawing/2016/5/13/chartex" xmlns:cx8="http://schemas.microsoft.com/office/drawing/2016/5/14/chartex" xmlns:mc="http://schemas.openxmlformats.org/markup-compatibility/2006" xmlns:aink="http://schemas.microsoft.com/office/drawing/2016/ink" xmlns:am3d="http://schemas.microsoft.com/office/drawing/2017/model3d" xmlns:o="urn:schemas-microsoft-com:office:office" xmlns:oel="http://schemas.microsoft.com/office/2019/extlst" xmlns:r="http://schemas.openxmlformats.org/officeDocument/2006/relationships" xmlns:m="http://schemas.openxmlformats.org/officeDocument/2006/math" xmlns:v="urn:schemas-microsoft-com:vml" xmlns:wp14="http://schemas.microsoft.com/office/word/2010/wordprocessingDrawing" xmlns:wp="http://schemas.openxmlformats.org/drawingml/2006/wordprocessingDrawing" xmlns:w10="urn:schemas-microsoft-com:office:word" xmlns:w="http://schemas.openxmlformats.org/wordprocessingml/2006/main" xmlns:w14="http://schemas.microsoft.com/office/word/2010/wordml" xmlns:w15="http://schemas.microsoft.com/office/word/2012/wordml" xmlns:w16cex="http://schemas.microsoft.com/office/word/2018/wordml/cex" xmlns:w16cid="http://schemas.microsoft.com/office/word/2016/wordml/cid" xmlns:w16="http://schemas.microsoft.com/office/word/2018/wordml" xmlns:w16sdtdh="http://schemas.microsoft.com/office/word/2020/wordml/sdtdatahash" xmlns:w16se="http://schemas.microsoft.com/office/word/2015/wordml/symex" xmlns:wpg="http://schemas.microsoft.com/office/word/2010/wordprocessingGroup" xmlns:wpi="http://schemas.microsoft.com/office/word/2010/wordprocessingInk" xmlns:wne="http://schemas.microsoft.com/office/word/2006/wordml" xmlns:wps="http://schemas.microsoft.com/office/word/2010/wordprocessingShape" mc:Ignorable="w14 w15 w16se w16cid w16 w16cex w16sdtdh wp14">
+  <w:abstractNum w:abstractNumId="0" w15:restartNumberingAfterBreak="0">
+    <w:nsid w:val="23077DD9"/>
+    <w:multiLevelType w:val="multilevel"/>
+    <w:tmpl w:val="6F36CC9C"/>
+    <w:lvl w:ilvl="0">
+      <w:start w:val="1"/>
+      <w:numFmt w:val="bullet"/>
+      <w:lvlText w:val=""/>
+      <w:lvlJc w:val="left"/>
+      <w:pPr>
+        <w:tabs>
+          <w:tab w:val="num" w:pos="720"/>
+        </w:tabs>
+        <w:ind w:left="720" w:hanging="360"/>
+      </w:pPr>
+      <w:rPr>
+        <w:rFonts w:ascii="Symbol" w:hAnsi="Symbol" w:hint="default"/>
+        <w:sz w:val="20"/>
+      </w:rPr>
+    </w:lvl>
+    <w:lvl w:ilvl="1">
+      <w:start w:val="1"/>
+      <w:numFmt w:val="bullet"/>
+      <w:lvlText w:val="o"/>
+      <w:lvlJc w:val="left"/>
+      <w:pPr>
+        <w:tabs>
+          <w:tab w:val="num" w:pos="1440"/>
+        </w:tabs>
+        <w:ind w:left="1440" w:hanging="360"/>
+      </w:pPr>
+      <w:rPr>
+        <w:rFonts w:ascii="Courier New" w:hAnsi="Courier New" w:hint="default"/>
+        <w:sz w:val="20"/>
+      </w:rPr>
+    </w:lvl>
+    <w:lvl w:ilvl="2" w:tentative="1">
+      <w:start w:val="1"/>
+      <w:numFmt w:val="bullet"/>
+      <w:lvlText w:val=""/>
+      <w:lvlJc w:val="left"/>
+      <w:pPr>
+        <w:tabs>
+          <w:tab w:val="num" w:pos="2160"/>
+        </w:tabs>
+        <w:ind w:left="2160" w:hanging="360"/>
+      </w:pPr>
+      <w:rPr>
+        <w:rFonts w:ascii="Symbol" w:hAnsi="Symbol" w:hint="default"/>
+        <w:sz w:val="20"/>
+      </w:rPr>
+    </w:lvl>
+    <w:lvl w:ilvl="3" w:tentative="1">
+      <w:start w:val="1"/>
+      <w:numFmt w:val="bullet"/>
+      <w:lvlText w:val=""/>
+      <w:lvlJc w:val="left"/>
+      <w:pPr>
+        <w:tabs>
+          <w:tab w:val="num" w:pos="2880"/>
+        </w:tabs>
+        <w:ind w:left="2880" w:hanging="360"/>
+      </w:pPr>
+      <w:rPr>
+        <w:rFonts w:ascii="Symbol" w:hAnsi="Symbol" w:hint="default"/>
+        <w:sz w:val="20"/>
+      </w:rPr>
+    </w:lvl>
+    <w:lvl w:ilvl="4" w:tentative="1">
+      <w:start w:val="1"/>
+      <w:numFmt w:val="bullet"/>
+      <w:lvlText w:val=""/>
+      <w:lvlJc w:val="left"/>
+      <w:pPr>
+        <w:tabs>
+          <w:tab w:val="num" w:pos="3600"/>
+        </w:tabs>
+        <w:ind w:left="3600" w:hanging="360"/>
+      </w:pPr>
+      <w:rPr>
+        <w:rFonts w:ascii="Symbol" w:hAnsi="Symbol" w:hint="default"/>
+        <w:sz w:val="20"/>
+      </w:rPr>
+    </w:lvl>
+    <w:lvl w:ilvl="5" w:tentative="1">
+      <w:start w:val="1"/>
+      <w:numFmt w:val="bullet"/>
+      <w:lvlText w:val=""/>
+      <w:lvlJc w:val="left"/>
+      <w:pPr>
+        <w:tabs>
+          <w:tab w:val="num" w:pos="4320"/>
+        </w:tabs>
+        <w:ind w:left="4320" w:hanging="360"/>
+      </w:pPr>
+      <w:rPr>
+        <w:rFonts w:ascii="Symbol" w:hAnsi="Symbol" w:hint="default"/>
+        <w:sz w:val="20"/>
+      </w:rPr>
+    </w:lvl>
+    <w:lvl w:ilvl="6" w:tentative="1">
+      <w:start w:val="1"/>
+      <w:numFmt w:val="bullet"/>
+      <w:lvlText w:val=""/>
+      <w:lvlJc w:val="left"/>
+      <w:pPr>
+        <w:tabs>
+          <w:tab w:val="num" w:pos="5040"/>
+        </w:tabs>
+        <w:ind w:left="5040" w:hanging="360"/>
+      </w:pPr>
+      <w:rPr>
+        <w:rFonts w:ascii="Symbol" w:hAnsi="Symbol" w:hint="default"/>
+        <w:sz w:val="20"/>
+      </w:rPr>
+    </w:lvl>
+    <w:lvl w:ilvl="7" w:tentative="1">
+      <w:start w:val="1"/>
+      <w:numFmt w:val="bullet"/>
+      <w:lvlText w:val=""/>
+      <w:lvlJc w:val="left"/>
+      <w:pPr>
+        <w:tabs>
+          <w:tab w:val="num" w:pos="5760"/>
+        </w:tabs>
+        <w:ind w:left="5760" w:hanging="360"/>
+      </w:pPr>
+      <w:rPr>
+        <w:rFonts w:ascii="Symbol" w:hAnsi="Symbol" w:hint="default"/>
+        <w:sz w:val="20"/>
+      </w:rPr>
+    </w:lvl>
+    <w:lvl w:ilvl="8" w:tentative="1">
+      <w:start w:val="1"/>
+      <w:numFmt w:val="bullet"/>
+      <w:lvlText w:val=""/>
+      <w:lvlJc w:val="left"/>
+      <w:pPr>
+        <w:tabs>
+          <w:tab w:val="num" w:pos="6480"/>
+        </w:tabs>
+        <w:ind w:left="6480" w:hanging="360"/>
+      </w:pPr>
+      <w:rPr>
+        <w:rFonts w:ascii="Symbol" w:hAnsi="Symbol" w:hint="default"/>
+        <w:sz w:val="20"/>
+      </w:rPr>
+    </w:lvl>
+  </w:abstractNum>
+  <w:abstractNum w:abstractNumId="1" w15:restartNumberingAfterBreak="0">
+    <w:nsid w:val="2E943040"/>
+    <w:multiLevelType w:val="hybridMultilevel"/>
+    <w:tmpl w:val="5F48BA8A"/>
+    <w:lvl w:ilvl="0" w:tplc="0409000F">
+      <w:start w:val="1"/>
+      <w:numFmt w:val="decimal"/>
+      <w:lvlText w:val="%1."/>
+      <w:lvlJc w:val="left"/>
+      <w:pPr>
+        <w:ind w:left="720" w:hanging="360"/>
+      </w:pPr>
+      <w:rPr>
+        <w:rFonts w:hint="default"/>
+      </w:rPr>
+    </w:lvl>
+    <w:lvl w:ilvl="1" w:tplc="04090019" w:tentative="1">
+      <w:start w:val="1"/>
+      <w:numFmt w:val="lowerLetter"/>
+      <w:lvlText w:val="%2."/>
+      <w:lvlJc w:val="left"/>
+      <w:pPr>
+        <w:ind w:left="1440" w:hanging="360"/>
+      </w:pPr>
+    </w:lvl>
+    <w:lvl w:ilvl="2" w:tplc="0409001B" w:tentative="1">
+      <w:start w:val="1"/>
+      <w:numFmt w:val="lowerRoman"/>
+      <w:lvlText w:val="%3."/>
+      <w:lvlJc w:val="right"/>
+      <w:pPr>
+        <w:ind w:left="2160" w:hanging="180"/>
+      </w:pPr>
+    </w:lvl>
+    <w:lvl w:ilvl="3" w:tplc="0409000F" w:tentative="1">
+      <w:start w:val="1"/>
+      <w:numFmt w:val="decimal"/>
+      <w:lvlText w:val="%4."/>
+      <w:lvlJc w:val="left"/>
+      <w:pPr>
+        <w:ind w:left="2880" w:hanging="360"/>
+      </w:pPr>
+    </w:lvl>
+    <w:lvl w:ilvl="4" w:tplc="04090019" w:tentative="1">
+      <w:start w:val="1"/>
+      <w:numFmt w:val="lowerLetter"/>
+      <w:lvlText w:val="%5."/>
+      <w:lvlJc w:val="left"/>
+      <w:pPr>
+        <w:ind w:left="3600" w:hanging="360"/>
+      </w:pPr>
+    </w:lvl>
+    <w:lvl w:ilvl="5" w:tplc="0409001B" w:tentative="1">
+      <w:start w:val="1"/>
+      <w:numFmt w:val="lowerRoman"/>
+      <w:lvlText w:val="%6."/>
+      <w:lvlJc w:val="right"/>
+      <w:pPr>
+        <w:ind w:left="4320" w:hanging="180"/>
+      </w:pPr>
+    </w:lvl>
+    <w:lvl w:ilvl="6" w:tplc="0409000F" w:tentative="1">
+      <w:start w:val="1"/>
+      <w:numFmt w:val="decimal"/>
+      <w:lvlText w:val="%7."/>
+      <w:lvlJc w:val="left"/>
+      <w:pPr>
+        <w:ind w:left="5040" w:hanging="360"/>
+      </w:pPr>
+    </w:lvl>
+    <w:lvl w:ilvl="7" w:tplc="04090019" w:tentative="1">
+      <w:start w:val="1"/>
+      <w:numFmt w:val="lowerLetter"/>
+      <w:lvlText w:val="%8."/>
+      <w:lvlJc w:val="left"/>
+      <w:pPr>
+        <w:ind w:left="5760" w:hanging="360"/>
+      </w:pPr>
+    </w:lvl>
+    <w:lvl w:ilvl="8" w:tplc="0409001B" w:tentative="1">
+      <w:start w:val="1"/>
+      <w:numFmt w:val="lowerRoman"/>
+      <w:lvlText w:val="%9."/>
+      <w:lvlJc w:val="right"/>
+      <w:pPr>
+        <w:ind w:left="6480" w:hanging="180"/>
+      </w:pPr>
+    </w:lvl>
+  </w:abstractNum>
+  <w:abstractNum w:abstractNumId="2" w15:restartNumberingAfterBreak="0">
+    <w:nsid w:val="2F010739"/>
+    <w:multiLevelType w:val="hybridMultilevel"/>
+    <w:tmpl w:val="41EA1AE2"/>
+    <w:lvl w:ilvl="0" w:tplc="0409000F">
+      <w:start w:val="1"/>
+      <w:numFmt w:val="decimal"/>
+      <w:lvlText w:val="%1."/>
+      <w:lvlJc w:val="left"/>
+      <w:pPr>
+        <w:ind w:left="720" w:hanging="360"/>
+      </w:pPr>
+      <w:rPr>
+        <w:rFonts w:hint="default"/>
+      </w:rPr>
+    </w:lvl>
+    <w:lvl w:ilvl="1" w:tplc="04090019" w:tentative="1">
+      <w:start w:val="1"/>
+      <w:numFmt w:val="lowerLetter"/>
+      <w:lvlText w:val="%2."/>
+      <w:lvlJc w:val="left"/>
+      <w:pPr>
+        <w:ind w:left="1440" w:hanging="360"/>
+      </w:pPr>
+    </w:lvl>
+    <w:lvl w:ilvl="2" w:tplc="0409001B" w:tentative="1">
+      <w:start w:val="1"/>
+      <w:numFmt w:val="lowerRoman"/>
+      <w:lvlText w:val="%3."/>
+      <w:lvlJc w:val="right"/>
+      <w:pPr>
+        <w:ind w:left="2160" w:hanging="180"/>
+      </w:pPr>
+    </w:lvl>
+    <w:lvl w:ilvl="3" w:tplc="0409000F" w:tentative="1">
+      <w:start w:val="1"/>
+      <w:numFmt w:val="decimal"/>
+      <w:lvlText w:val="%4."/>
+      <w:lvlJc w:val="left"/>
+      <w:pPr>
+        <w:ind w:left="2880" w:hanging="360"/>
+      </w:pPr>
+    </w:lvl>
+    <w:lvl w:ilvl="4" w:tplc="04090019" w:tentative="1">
+      <w:start w:val="1"/>
+      <w:numFmt w:val="lowerLetter"/>
+      <w:lvlText w:val="%5."/>
+      <w:lvlJc w:val="left"/>
+      <w:pPr>
+        <w:ind w:left="3600" w:hanging="360"/>
+      </w:pPr>
+    </w:lvl>
+    <w:lvl w:ilvl="5" w:tplc="0409001B" w:tentative="1">
+      <w:start w:val="1"/>
+      <w:numFmt w:val="lowerRoman"/>
+      <w:lvlText w:val="%6."/>
+      <w:lvlJc w:val="right"/>
+      <w:pPr>
+        <w:ind w:left="4320" w:hanging="180"/>
+      </w:pPr>
+    </w:lvl>
+    <w:lvl w:ilvl="6" w:tplc="0409000F" w:tentative="1">
+      <w:start w:val="1"/>
+      <w:numFmt w:val="decimal"/>
+      <w:lvlText w:val="%7."/>
+      <w:lvlJc w:val="left"/>
+      <w:pPr>
+        <w:ind w:left="5040" w:hanging="360"/>
+      </w:pPr>
+    </w:lvl>
+    <w:lvl w:ilvl="7" w:tplc="04090019" w:tentative="1">
+      <w:start w:val="1"/>
+      <w:numFmt w:val="lowerLetter"/>
+      <w:lvlText w:val="%8."/>
+      <w:lvlJc w:val="left"/>
+      <w:pPr>
+        <w:ind w:left="5760" w:hanging="360"/>
+      </w:pPr>
+    </w:lvl>
+    <w:lvl w:ilvl="8" w:tplc="0409001B" w:tentative="1">
+      <w:start w:val="1"/>
+      <w:numFmt w:val="lowerRoman"/>
+      <w:lvlText w:val="%9."/>
+      <w:lvlJc w:val="right"/>
+      <w:pPr>
+        <w:ind w:left="6480" w:hanging="180"/>
+      </w:pPr>
+    </w:lvl>
+  </w:abstractNum>
+  <w:abstractNum w:abstractNumId="3" w15:restartNumberingAfterBreak="0">
+    <w:nsid w:val="4B5429A8"/>
+    <w:multiLevelType w:val="hybridMultilevel"/>
+    <w:tmpl w:val="BBBE0752"/>
+    <w:lvl w:ilvl="0" w:tplc="04090001">
+      <w:start w:val="1"/>
+      <w:numFmt w:val="bullet"/>
+      <w:lvlText w:val=""/>
+      <w:lvlJc w:val="left"/>
+      <w:pPr>
+        <w:ind w:left="720" w:hanging="360"/>
+      </w:pPr>
+      <w:rPr>
+        <w:rFonts w:ascii="Symbol" w:hAnsi="Symbol" w:hint="default"/>
+      </w:rPr>
+    </w:lvl>
+    <w:lvl w:ilvl="1" w:tplc="04090003" w:tentative="1">
+      <w:start w:val="1"/>
+      <w:numFmt w:val="bullet"/>
+      <w:lvlText w:val="o"/>
+      <w:lvlJc w:val="left"/>
+      <w:pPr>
+        <w:ind w:left="1440" w:hanging="360"/>
+      </w:pPr>
+      <w:rPr>
+        <w:rFonts w:ascii="Courier New" w:hAnsi="Courier New" w:cs="Courier New" w:hint="default"/>
+      </w:rPr>
+    </w:lvl>
+    <w:lvl w:ilvl="2" w:tplc="04090005" w:tentative="1">
+      <w:start w:val="1"/>
+      <w:numFmt w:val="bullet"/>
+      <w:lvlText w:val=""/>
+      <w:lvlJc w:val="left"/>
+      <w:pPr>
+        <w:ind w:left="2160" w:hanging="360"/>
+      </w:pPr>
+      <w:rPr>
+        <w:rFonts w:ascii="Wingdings" w:hAnsi="Wingdings" w:hint="default"/>
+      </w:rPr>
+    </w:lvl>
+    <w:lvl w:ilvl="3" w:tplc="04090001" w:tentative="1">
+      <w:start w:val="1"/>
+      <w:numFmt w:val="bullet"/>
+      <w:lvlText w:val=""/>
+      <w:lvlJc w:val="left"/>
+      <w:pPr>
+        <w:ind w:left="2880" w:hanging="360"/>
+      </w:pPr>
+      <w:rPr>
+        <w:rFonts w:ascii="Symbol" w:hAnsi="Symbol" w:hint="default"/>
+      </w:rPr>
+    </w:lvl>
+    <w:lvl w:ilvl="4" w:tplc="04090003" w:tentative="1">
+      <w:start w:val="1"/>
+      <w:numFmt w:val="bullet"/>
+      <w:lvlText w:val="o"/>
+      <w:lvlJc w:val="left"/>
+      <w:pPr>
+        <w:ind w:left="3600" w:hanging="360"/>
+      </w:pPr>
+      <w:rPr>
+        <w:rFonts w:ascii="Courier New" w:hAnsi="Courier New" w:cs="Courier New" w:hint="default"/>
+      </w:rPr>
+    </w:lvl>
+    <w:lvl w:ilvl="5" w:tplc="04090005" w:tentative="1">
+      <w:start w:val="1"/>
+      <w:numFmt w:val="bullet"/>
+      <w:lvlText w:val=""/>
+      <w:lvlJc w:val="left"/>
+      <w:pPr>
+        <w:ind w:left="4320" w:hanging="360"/>
+      </w:pPr>
+      <w:rPr>
+        <w:rFonts w:ascii="Wingdings" w:hAnsi="Wingdings" w:hint="default"/>
+      </w:rPr>
+    </w:lvl>
+    <w:lvl w:ilvl="6" w:tplc="04090001" w:tentative="1">
+      <w:start w:val="1"/>
+      <w:numFmt w:val="bullet"/>
+      <w:lvlText w:val=""/>
+      <w:lvlJc w:val="left"/>
+      <w:pPr>
+        <w:ind w:left="5040" w:hanging="360"/>
+      </w:pPr>
+      <w:rPr>
+        <w:rFonts w:ascii="Symbol" w:hAnsi="Symbol" w:hint="default"/>
+      </w:rPr>
+    </w:lvl>
+    <w:lvl w:ilvl="7" w:tplc="04090003" w:tentative="1">
+      <w:start w:val="1"/>
+      <w:numFmt w:val="bullet"/>
+      <w:lvlText w:val="o"/>
+      <w:lvlJc w:val="left"/>
+      <w:pPr>
+        <w:ind w:left="5760" w:hanging="360"/>
+      </w:pPr>
+      <w:rPr>
+        <w:rFonts w:ascii="Courier New" w:hAnsi="Courier New" w:cs="Courier New" w:hint="default"/>
+      </w:rPr>
+    </w:lvl>
+    <w:lvl w:ilvl="8" w:tplc="04090005" w:tentative="1">
+      <w:start w:val="1"/>
+      <w:numFmt w:val="bullet"/>
+      <w:lvlText w:val=""/>
+      <w:lvlJc w:val="left"/>
+      <w:pPr>
+        <w:ind w:left="6480" w:hanging="360"/>
+      </w:pPr>
+      <w:rPr>
+        <w:rFonts w:ascii="Wingdings" w:hAnsi="Wingdings" w:hint="default"/>
+      </w:rPr>
+    </w:lvl>
+  </w:abstractNum>
+  <w:abstractNum w:abstractNumId="4" w15:restartNumberingAfterBreak="0">
+    <w:nsid w:val="75AC079A"/>
+    <w:multiLevelType w:val="multilevel"/>
+    <w:tmpl w:val="893A059C"/>
+    <w:lvl w:ilvl="0">
+      <w:start w:val="1"/>
+      <w:numFmt w:val="bullet"/>
+      <w:lvlText w:val=""/>
+      <w:lvlJc w:val="left"/>
+      <w:pPr>
+        <w:tabs>
+          <w:tab w:val="num" w:pos="720"/>
+        </w:tabs>
+        <w:ind w:left="720" w:hanging="360"/>
+      </w:pPr>
+      <w:rPr>
+        <w:rFonts w:ascii="Symbol" w:hAnsi="Symbol" w:hint="default"/>
+        <w:sz w:val="20"/>
+      </w:rPr>
+    </w:lvl>
+    <w:lvl w:ilvl="1" w:tentative="1">
+      <w:start w:val="1"/>
+      <w:numFmt w:val="bullet"/>
+      <w:lvlText w:val=""/>
+      <w:lvlJc w:val="left"/>
+      <w:pPr>
+        <w:tabs>
+          <w:tab w:val="num" w:pos="1440"/>
+        </w:tabs>
+        <w:ind w:left="1440" w:hanging="360"/>
+      </w:pPr>
+      <w:rPr>
+        <w:rFonts w:ascii="Symbol" w:hAnsi="Symbol" w:hint="default"/>
+        <w:sz w:val="20"/>
+      </w:rPr>
+    </w:lvl>
+    <w:lvl w:ilvl="2" w:tentative="1">
+      <w:start w:val="1"/>
+      <w:numFmt w:val="bullet"/>
+      <w:lvlText w:val=""/>
+      <w:lvlJc w:val="left"/>
+      <w:pPr>
+        <w:tabs>
+          <w:tab w:val="num" w:pos="2160"/>
+        </w:tabs>
+        <w:ind w:left="2160" w:hanging="360"/>
+      </w:pPr>
+      <w:rPr>
+        <w:rFonts w:ascii="Symbol" w:hAnsi="Symbol" w:hint="default"/>
+        <w:sz w:val="20"/>
+      </w:rPr>
+    </w:lvl>
+    <w:lvl w:ilvl="3" w:tentative="1">
+      <w:start w:val="1"/>
+      <w:numFmt w:val="bullet"/>
+      <w:lvlText w:val=""/>
+      <w:lvlJc w:val="left"/>
+      <w:pPr>
+        <w:tabs>
+          <w:tab w:val="num" w:pos="2880"/>
+        </w:tabs>
+        <w:ind w:left="2880" w:hanging="360"/>
+      </w:pPr>
+      <w:rPr>
+        <w:rFonts w:ascii="Symbol" w:hAnsi="Symbol" w:hint="default"/>
+        <w:sz w:val="20"/>
+      </w:rPr>
+    </w:lvl>
+    <w:lvl w:ilvl="4" w:tentative="1">
+      <w:start w:val="1"/>
+      <w:numFmt w:val="bullet"/>
+      <w:lvlText w:val=""/>
+      <w:lvlJc w:val="left"/>
+      <w:pPr>
+        <w:tabs>
+          <w:tab w:val="num" w:pos="3600"/>
+        </w:tabs>
+        <w:ind w:left="3600" w:hanging="360"/>
+      </w:pPr>
+      <w:rPr>
+        <w:rFonts w:ascii="Symbol" w:hAnsi="Symbol" w:hint="default"/>
+        <w:sz w:val="20"/>
+      </w:rPr>
+    </w:lvl>
+    <w:lvl w:ilvl="5" w:tentative="1">
+      <w:start w:val="1"/>
+      <w:numFmt w:val="bullet"/>
+      <w:lvlText w:val=""/>
+      <w:lvlJc w:val="left"/>
+      <w:pPr>
+        <w:tabs>
+          <w:tab w:val="num" w:pos="4320"/>
+        </w:tabs>
+        <w:ind w:left="4320" w:hanging="360"/>
+      </w:pPr>
+      <w:rPr>
+        <w:rFonts w:ascii="Symbol" w:hAnsi="Symbol" w:hint="default"/>
+        <w:sz w:val="20"/>
+      </w:rPr>
+    </w:lvl>
+    <w:lvl w:ilvl="6" w:tentative="1">
+      <w:start w:val="1"/>
+      <w:numFmt w:val="bullet"/>
+      <w:lvlText w:val=""/>
+      <w:lvlJc w:val="left"/>
+      <w:pPr>
+        <w:tabs>
+          <w:tab w:val="num" w:pos="5040"/>
+        </w:tabs>
+        <w:ind w:left="5040" w:hanging="360"/>
+      </w:pPr>
+      <w:rPr>
+        <w:rFonts w:ascii="Symbol" w:hAnsi="Symbol" w:hint="default"/>
+        <w:sz w:val="20"/>
+      </w:rPr>
+    </w:lvl>
+    <w:lvl w:ilvl="7" w:tentative="1">
+      <w:start w:val="1"/>
+      <w:numFmt w:val="bullet"/>
+      <w:lvlText w:val=""/>
+      <w:lvlJc w:val="left"/>
+      <w:pPr>
+        <w:tabs>
+          <w:tab w:val="num" w:pos="5760"/>
+        </w:tabs>
+        <w:ind w:left="5760" w:hanging="360"/>
+      </w:pPr>
+      <w:rPr>
+        <w:rFonts w:ascii="Symbol" w:hAnsi="Symbol" w:hint="default"/>
+        <w:sz w:val="20"/>
+      </w:rPr>
+    </w:lvl>
+    <w:lvl w:ilvl="8" w:tentative="1">
+      <w:start w:val="1"/>
+      <w:numFmt w:val="bullet"/>
+      <w:lvlText w:val=""/>
+      <w:lvlJc w:val="left"/>
+      <w:pPr>
+        <w:tabs>
+          <w:tab w:val="num" w:pos="6480"/>
+        </w:tabs>
+        <w:ind w:left="6480" w:hanging="360"/>
+      </w:pPr>
+      <w:rPr>
+        <w:rFonts w:ascii="Symbol" w:hAnsi="Symbol" w:hint="default"/>
+        <w:sz w:val="20"/>
+      </w:rPr>
+    </w:lvl>
+  </w:abstractNum>
+  <w:num w:numId="1" w16cid:durableId="1414664813">
+    <w:abstractNumId w:val="4"/>
+  </w:num>
+  <w:num w:numId="2" w16cid:durableId="234098462">
+    <w:abstractNumId w:val="0"/>
+  </w:num>
+  <w:num w:numId="3" w16cid:durableId="1898392146">
+    <w:abstractNumId w:val="3"/>
+  </w:num>
+  <w:num w:numId="4" w16cid:durableId="278799743">
+    <w:abstractNumId w:val="2"/>
+  </w:num>
+  <w:num w:numId="5" w16cid:durableId="881862095">
+    <w:abstractNumId w:val="1"/>
+  </w:num>
+</w:numbering>
 </file>
 
 <file path=word/styles.xml><?xml version="1.0" encoding="utf-8"?>
@@ -1113,7 +2132,6 @@
     <w:next w:val="Normal"/>
     <w:link w:val="Heading3Char"/>
     <w:uiPriority w:val="9"/>
-    <w:semiHidden/>
     <w:unhideWhenUsed/>
     <w:qFormat/>
     <w:rsid w:val="00B650E0"/>
@@ -1319,7 +2337,6 @@
     <w:basedOn w:val="DefaultParagraphFont"/>
     <w:link w:val="Heading3"/>
     <w:uiPriority w:val="9"/>
-    <w:semiHidden/>
     <w:rsid w:val="00B650E0"/>
     <w:rPr>
       <w:rFonts w:eastAsiaTheme="majorEastAsia" w:cstheme="majorBidi"/>
@@ -1576,6 +2593,45 @@
       <w:smallCaps/>
       <w:color w:val="0F4761" w:themeColor="accent1" w:themeShade="BF"/>
       <w:spacing w:val="5"/>
+    </w:rPr>
+  </w:style>
+  <w:style w:type="character" w:styleId="Hyperlink">
+    <w:name w:val="Hyperlink"/>
+    <w:basedOn w:val="DefaultParagraphFont"/>
+    <w:uiPriority w:val="99"/>
+    <w:unhideWhenUsed/>
+    <w:rsid w:val="00C40829"/>
+    <w:rPr>
+      <w:color w:val="467886" w:themeColor="hyperlink"/>
+      <w:u w:val="single"/>
+    </w:rPr>
+  </w:style>
+  <w:style w:type="character" w:styleId="UnresolvedMention">
+    <w:name w:val="Unresolved Mention"/>
+    <w:basedOn w:val="DefaultParagraphFont"/>
+    <w:uiPriority w:val="99"/>
+    <w:semiHidden/>
+    <w:unhideWhenUsed/>
+    <w:rsid w:val="00C40829"/>
+    <w:rPr>
+      <w:color w:val="605E5C"/>
+      <w:shd w:val="clear" w:color="auto" w:fill="E1DFDD"/>
+    </w:rPr>
+  </w:style>
+  <w:style w:type="paragraph" w:styleId="NormalWeb">
+    <w:name w:val="Normal (Web)"/>
+    <w:basedOn w:val="Normal"/>
+    <w:uiPriority w:val="99"/>
+    <w:semiHidden/>
+    <w:unhideWhenUsed/>
+    <w:rsid w:val="000932B4"/>
+    <w:pPr>
+      <w:spacing w:before="100" w:beforeAutospacing="1" w:after="100" w:afterAutospacing="1"/>
+    </w:pPr>
+    <w:rPr>
+      <w:rFonts w:ascii="Times New Roman" w:eastAsia="Times New Roman" w:hAnsi="Times New Roman" w:cs="Times New Roman"/>
+      <w:kern w:val="0"/>
+      <w14:ligatures w14:val="none"/>
     </w:rPr>
   </w:style>
 </w:styles>

</xml_diff>